<commit_message>
ajout license library openSource
</commit_message>
<xml_diff>
--- a/Autre/Documentation/Utilisateur/Manuel/notice.docx
+++ b/Autre/Documentation/Utilisateur/Manuel/notice.docx
@@ -1564,21 +1564,7 @@
                 <w:rStyle w:val="Lienhypertexte"/>
                 <w:noProof/>
               </w:rPr>
-              <w:t>Pag</w:t>
-            </w:r>
-            <w:r>
-              <w:rPr>
-                <w:rStyle w:val="Lienhypertexte"/>
-                <w:noProof/>
-              </w:rPr>
-              <w:t>e</w:t>
-            </w:r>
-            <w:r>
-              <w:rPr>
-                <w:rStyle w:val="Lienhypertexte"/>
-                <w:noProof/>
-              </w:rPr>
-              <w:t xml:space="preserve"> 2 :</w:t>
+              <w:t>Page 2 :</w:t>
             </w:r>
             <w:r>
               <w:rPr>
@@ -1770,6 +1756,28 @@
       </w:r>
     </w:p>
     <w:p/>
+    <w:p>
+      <w:r>
+        <w:rPr>
+          <w:b/>
+          <w:bCs/>
+          <w:sz w:val="26"/>
+          <w:szCs w:val="26"/>
+        </w:rPr>
+        <w:t>Image de relevé</w:t>
+      </w:r>
+      <w:r>
+        <w:rPr>
+          <w:b/>
+          <w:bCs/>
+        </w:rPr>
+        <w:t> :</w:t>
+      </w:r>
+      <w:r>
+        <w:t xml:space="preserve"> Image utilisé pour indiquer où trouver le numéro de série et le constructeur sur une pièce.  </w:t>
+      </w:r>
+    </w:p>
+    <w:p/>
     <w:p/>
     <w:p/>
     <w:p/>
@@ -1908,8 +1916,8 @@
       <w:pPr>
         <w:pStyle w:val="Titre1"/>
       </w:pPr>
-      <w:bookmarkStart w:id="5" w:name="_Toc143182100"/>
-      <w:bookmarkStart w:id="6" w:name="_Toc143675997"/>
+      <w:bookmarkStart w:id="5" w:name="_Toc143675997"/>
+      <w:bookmarkStart w:id="6" w:name="_Toc143182100"/>
     </w:p>
     <w:p/>
     <w:p/>
@@ -1932,7 +1940,7 @@
       <w:r>
         <w:t>Nomenclature :</w:t>
       </w:r>
-      <w:bookmarkEnd w:id="6"/>
+      <w:bookmarkEnd w:id="5"/>
     </w:p>
     <w:p>
       <w:r>
@@ -2014,11 +2022,6 @@
       </w:r>
     </w:p>
     <w:p>
-      <w:r>
-        <w:t>Les champs devant impérativement être présents dans cette ligne sont :</w:t>
-      </w:r>
-    </w:p>
-    <w:p>
       <w:pPr>
         <w:pStyle w:val="Paragraphedeliste"/>
         <w:numPr>
@@ -2027,7 +2030,109 @@
         </w:numPr>
       </w:pPr>
       <w:r>
+        <w:t>Les champs devant impérativement être présents dans cette ligne sont :</w:t>
+      </w:r>
+    </w:p>
+    <w:p>
+      <w:pPr>
+        <w:pStyle w:val="Paragraphedeliste"/>
+        <w:numPr>
+          <w:ilvl w:val="1"/>
+          <w:numId w:val="4"/>
+        </w:numPr>
+      </w:pPr>
+      <w:r>
         <w:t>« PID »</w:t>
+      </w:r>
+    </w:p>
+    <w:p>
+      <w:pPr>
+        <w:pStyle w:val="Paragraphedeliste"/>
+        <w:numPr>
+          <w:ilvl w:val="1"/>
+          <w:numId w:val="4"/>
+        </w:numPr>
+      </w:pPr>
+      <w:r>
+        <w:t>« </w:t>
+      </w:r>
+      <w:r>
+        <w:t>Besoin Qté Totale</w:t>
+      </w:r>
+      <w:r>
+        <w:t> »</w:t>
+      </w:r>
+    </w:p>
+    <w:p>
+      <w:pPr>
+        <w:pStyle w:val="Paragraphedeliste"/>
+        <w:numPr>
+          <w:ilvl w:val="1"/>
+          <w:numId w:val="4"/>
+        </w:numPr>
+      </w:pPr>
+      <w:r>
+        <w:t>« </w:t>
+      </w:r>
+      <w:r>
+        <w:t>Présent</w:t>
+      </w:r>
+      <w:r>
+        <w:t> »</w:t>
+      </w:r>
+    </w:p>
+    <w:p>
+      <w:pPr>
+        <w:pStyle w:val="Paragraphedeliste"/>
+        <w:numPr>
+          <w:ilvl w:val="1"/>
+          <w:numId w:val="4"/>
+        </w:numPr>
+      </w:pPr>
+      <w:r>
+        <w:t>« </w:t>
+      </w:r>
+      <w:r>
+        <w:t>FABRICANT</w:t>
+      </w:r>
+      <w:r>
+        <w:t> »</w:t>
+      </w:r>
+    </w:p>
+    <w:p>
+      <w:pPr>
+        <w:pStyle w:val="Paragraphedeliste"/>
+        <w:numPr>
+          <w:ilvl w:val="1"/>
+          <w:numId w:val="4"/>
+        </w:numPr>
+      </w:pPr>
+      <w:r>
+        <w:t>« </w:t>
+      </w:r>
+      <w:r>
+        <w:t>N° SERIE</w:t>
+      </w:r>
+      <w:r>
+        <w:t> »</w:t>
+      </w:r>
+    </w:p>
+    <w:p>
+      <w:pPr>
+        <w:pStyle w:val="Paragraphedeliste"/>
+        <w:numPr>
+          <w:ilvl w:val="1"/>
+          <w:numId w:val="4"/>
+        </w:numPr>
+      </w:pPr>
+      <w:r>
+        <w:t>« </w:t>
+      </w:r>
+      <w:r>
+        <w:t>Commentaire</w:t>
+      </w:r>
+      <w:r>
+        <w:t> »</w:t>
       </w:r>
     </w:p>
     <w:p>
@@ -2038,89 +2143,6 @@
           <w:numId w:val="4"/>
         </w:numPr>
       </w:pPr>
-      <w:r>
-        <w:t>« </w:t>
-      </w:r>
-      <w:r>
-        <w:t>Besoin Qté Totale</w:t>
-      </w:r>
-      <w:r>
-        <w:t> »</w:t>
-      </w:r>
-    </w:p>
-    <w:p>
-      <w:pPr>
-        <w:pStyle w:val="Paragraphedeliste"/>
-        <w:numPr>
-          <w:ilvl w:val="0"/>
-          <w:numId w:val="4"/>
-        </w:numPr>
-      </w:pPr>
-      <w:r>
-        <w:t>« </w:t>
-      </w:r>
-      <w:r>
-        <w:t>Présent</w:t>
-      </w:r>
-      <w:r>
-        <w:t> »</w:t>
-      </w:r>
-    </w:p>
-    <w:p>
-      <w:pPr>
-        <w:pStyle w:val="Paragraphedeliste"/>
-        <w:numPr>
-          <w:ilvl w:val="0"/>
-          <w:numId w:val="4"/>
-        </w:numPr>
-      </w:pPr>
-      <w:r>
-        <w:t>« </w:t>
-      </w:r>
-      <w:r>
-        <w:t>FABRICANT</w:t>
-      </w:r>
-      <w:r>
-        <w:t> »</w:t>
-      </w:r>
-    </w:p>
-    <w:p>
-      <w:pPr>
-        <w:pStyle w:val="Paragraphedeliste"/>
-        <w:numPr>
-          <w:ilvl w:val="0"/>
-          <w:numId w:val="4"/>
-        </w:numPr>
-      </w:pPr>
-      <w:r>
-        <w:t>« </w:t>
-      </w:r>
-      <w:r>
-        <w:t>N° SERIE</w:t>
-      </w:r>
-      <w:r>
-        <w:t> »</w:t>
-      </w:r>
-    </w:p>
-    <w:p>
-      <w:pPr>
-        <w:pStyle w:val="Paragraphedeliste"/>
-        <w:numPr>
-          <w:ilvl w:val="0"/>
-          <w:numId w:val="4"/>
-        </w:numPr>
-      </w:pPr>
-      <w:r>
-        <w:t>« </w:t>
-      </w:r>
-      <w:r>
-        <w:t>Commentaire</w:t>
-      </w:r>
-      <w:r>
-        <w:t> »</w:t>
-      </w:r>
-    </w:p>
-    <w:p>
       <w:r>
         <w:t>Pour que la date de l’inventaire et le nom de la personne l’ayant effectué soient inscrits sur le Document Excel, deux colonnes avec pour titres « </w:t>
       </w:r>
@@ -2181,6 +2203,13 @@
     </w:p>
     <w:p/>
     <w:p>
+      <w:pPr>
+        <w:pStyle w:val="Paragraphedeliste"/>
+        <w:numPr>
+          <w:ilvl w:val="0"/>
+          <w:numId w:val="4"/>
+        </w:numPr>
+      </w:pPr>
       <w:r>
         <w:t>Un autre élément important à respecter est la couleur des cellules dans les colonnes « </w:t>
       </w:r>
@@ -2198,15 +2227,60 @@
       </w:r>
     </w:p>
     <w:p>
+      <w:pPr>
+        <w:pStyle w:val="Paragraphedeliste"/>
+        <w:numPr>
+          <w:ilvl w:val="0"/>
+          <w:numId w:val="4"/>
+        </w:numPr>
+      </w:pPr>
       <w:r>
         <w:t>Si une pièce ne comporte pas de PID mais doit toutefois apparaitre sur le document, mettre ne rien mettre dans la colonne correspondante, la ligne sera automatiquement ignorée.</w:t>
       </w:r>
     </w:p>
     <w:p>
+      <w:pPr>
+        <w:pStyle w:val="Paragraphedeliste"/>
+        <w:numPr>
+          <w:ilvl w:val="0"/>
+          <w:numId w:val="4"/>
+        </w:numPr>
+      </w:pPr>
       <w:r>
         <w:t>Si une pièce nommée « toto » à un marquage dont la présence doit être vérifiée, donner à ce marquage le PID « toto.M ».</w:t>
       </w:r>
     </w:p>
+    <w:p>
+      <w:pPr>
+        <w:pStyle w:val="Paragraphedeliste"/>
+        <w:numPr>
+          <w:ilvl w:val="0"/>
+          <w:numId w:val="4"/>
+        </w:numPr>
+      </w:pPr>
+      <w:r>
+        <w:t xml:space="preserve">Les images de Relevé doivent avoir le même nom que la pièce à laquelle elles correspondent. Si un </w:t>
+      </w:r>
+      <w:r>
+        <w:t>Template</w:t>
+      </w:r>
+      <w:r>
+        <w:t xml:space="preserve"> comprend plusieurs pièces identiques mais de PID différent, il est possible de </w:t>
+      </w:r>
+      <w:r>
+        <w:lastRenderedPageBreak/>
+        <w:t>n’utiliser qu’une seule image en utilisant la nomenclature suivante : « PID1_PID2_PID3_PIDn"</w:t>
+      </w:r>
+      <w:r>
+        <w:t xml:space="preserve"> (</w:t>
+      </w:r>
+      <w:r>
+        <w:t xml:space="preserve"> PID, PID2, PID3, …, PIDn étant les PID.</w:t>
+      </w:r>
+      <w:r>
+        <w:t xml:space="preserve"> Des pièces).</w:t>
+      </w:r>
+    </w:p>
     <w:p/>
     <w:p>
       <w:pPr>
@@ -2231,7 +2305,7 @@
       <w:r>
         <w:t>Page d’accueil</w:t>
       </w:r>
-      <w:bookmarkEnd w:id="5"/>
+      <w:bookmarkEnd w:id="6"/>
       <w:bookmarkEnd w:id="8"/>
     </w:p>
     <w:p>
@@ -4848,7 +4922,7 @@
         <w:rFonts w:ascii="Symbol" w:eastAsiaTheme="minorHAnsi" w:hAnsi="Symbol" w:cstheme="minorBidi" w:hint="default"/>
       </w:rPr>
     </w:lvl>
-    <w:lvl w:ilvl="1" w:tplc="040C0003" w:tentative="1">
+    <w:lvl w:ilvl="1" w:tplc="040C0003">
       <w:start w:val="1"/>
       <w:numFmt w:val="bullet"/>
       <w:lvlText w:val="o"/>

</xml_diff>

<commit_message>
mise à jour notice
</commit_message>
<xml_diff>
--- a/Autre/Documentation/Utilisateur/Manuel/notice.docx
+++ b/Autre/Documentation/Utilisateur/Manuel/notice.docx
@@ -2235,7 +2235,13 @@
         </w:numPr>
       </w:pPr>
       <w:r>
-        <w:t>Si une pièce ne comporte pas de PID mais doit toutefois apparaitre sur le document, mettre ne rien mettre dans la colonne correspondante, la ligne sera automatiquement ignorée.</w:t>
+        <w:t xml:space="preserve">Si une pièce ne comporte pas de PID mais doit toutefois apparaitre sur le document, ne rien mettre dans la </w:t>
+      </w:r>
+      <w:r>
+        <w:t>cellule</w:t>
+      </w:r>
+      <w:r>
+        <w:t xml:space="preserve"> correspondante, la ligne sera automatiquement ignorée.</w:t>
       </w:r>
     </w:p>
     <w:p>
@@ -2247,7 +2253,15 @@
         </w:numPr>
       </w:pPr>
       <w:r>
-        <w:t>Si une pièce nommée « toto » à un marquage dont la présence doit être vérifiée, donner à ce marquage le PID « toto.M ».</w:t>
+        <w:t>Si une pièce nommée « toto » à un marquage dont la présence doit être vérifiée, donner à ce marquage le PID « </w:t>
+      </w:r>
+      <w:proofErr w:type="spellStart"/>
+      <w:r>
+        <w:t>toto.M</w:t>
+      </w:r>
+      <w:proofErr w:type="spellEnd"/>
+      <w:r>
+        <w:t> ».</w:t>
       </w:r>
     </w:p>
     <w:p>
@@ -2272,10 +2286,26 @@
         <w:t>n’utiliser qu’une seule image en utilisant la nomenclature suivante : « PID1_PID2_PID3_PIDn"</w:t>
       </w:r>
       <w:r>
-        <w:t xml:space="preserve"> (</w:t>
-      </w:r>
-      <w:r>
-        <w:t xml:space="preserve"> PID, PID2, PID3, …, PIDn étant les PID.</w:t>
+        <w:t xml:space="preserve"> </w:t>
+      </w:r>
+      <w:proofErr w:type="gramStart"/>
+      <w:r>
+        <w:t>(</w:t>
+      </w:r>
+      <w:r>
+        <w:t xml:space="preserve"> PID</w:t>
+      </w:r>
+      <w:proofErr w:type="gramEnd"/>
+      <w:r>
+        <w:t xml:space="preserve">, PID2, PID3, …, </w:t>
+      </w:r>
+      <w:proofErr w:type="spellStart"/>
+      <w:r>
+        <w:t>PIDn</w:t>
+      </w:r>
+      <w:proofErr w:type="spellEnd"/>
+      <w:r>
+        <w:t xml:space="preserve"> étant les PID.</w:t>
       </w:r>
       <w:r>
         <w:t xml:space="preserve"> Des pièces).</w:t>

</xml_diff>